<commit_message>
Edited the display of round functions
</commit_message>
<xml_diff>
--- a/PA-1/report/PA-1.docx
+++ b/PA-1/report/PA-1.docx
@@ -115,11 +115,6 @@
       </w:r>
     </w:p>
     <w:p>
-      <w:pPr>
-        <w:rPr>
-          <w:rFonts w:hint="eastAsia"/>
-        </w:rPr>
-      </w:pPr>
       <w:r>
         <w:rPr>
           <w:rFonts w:hint="eastAsia"/>
@@ -474,6 +469,9 @@
         <w:t>1</w:t>
       </w:r>
       <w:r>
+        <w:rPr>
+          <w:noProof/>
+        </w:rPr>
         <w:fldChar w:fldCharType="end"/>
       </w:r>
       <w:r>
@@ -496,11 +494,6 @@
       </w:r>
     </w:p>
     <w:p>
-      <w:pPr>
-        <w:rPr>
-          <w:rFonts w:hint="eastAsia"/>
-        </w:rPr>
-      </w:pPr>
       <w:r>
         <w:rPr>
           <w:rFonts w:hint="eastAsia"/>
@@ -665,6 +658,9 @@
         <w:t>1</w:t>
       </w:r>
       <w:r>
+        <w:rPr>
+          <w:noProof/>
+        </w:rPr>
         <w:fldChar w:fldCharType="end"/>
       </w:r>
       <w:r>
@@ -699,9 +695,6 @@
           <w:p>
             <w:pPr>
               <w:jc w:val="center"/>
-              <w:rPr>
-                <w:rFonts w:hint="eastAsia"/>
-              </w:rPr>
             </w:pPr>
           </w:p>
         </w:tc>
@@ -811,7 +804,7 @@
             <w:pPr>
               <w:jc w:val="center"/>
               <w:rPr>
-                <w:rFonts w:ascii="等线" w:eastAsia="等线" w:hAnsi="等线" w:hint="eastAsia"/>
+                <w:rFonts w:ascii="等线" w:eastAsia="等线" w:hAnsi="等线"/>
                 <w:color w:val="000000"/>
               </w:rPr>
             </w:pPr>
@@ -833,7 +826,7 @@
               <w:jc w:val="center"/>
               <w:cnfStyle w:val="000000100000" w:firstRow="0" w:lastRow="0" w:firstColumn="0" w:lastColumn="0" w:oddVBand="0" w:evenVBand="0" w:oddHBand="1" w:evenHBand="0" w:firstRowFirstColumn="0" w:firstRowLastColumn="0" w:lastRowFirstColumn="0" w:lastRowLastColumn="0"/>
               <w:rPr>
-                <w:rFonts w:ascii="等线" w:eastAsia="等线" w:hAnsi="等线" w:hint="eastAsia"/>
+                <w:rFonts w:ascii="等线" w:eastAsia="等线" w:hAnsi="等线"/>
                 <w:color w:val="000000"/>
               </w:rPr>
             </w:pPr>
@@ -864,7 +857,7 @@
               <w:jc w:val="center"/>
               <w:cnfStyle w:val="000000100000" w:firstRow="0" w:lastRow="0" w:firstColumn="0" w:lastColumn="0" w:oddVBand="0" w:evenVBand="0" w:oddHBand="1" w:evenHBand="0" w:firstRowFirstColumn="0" w:firstRowLastColumn="0" w:lastRowFirstColumn="0" w:lastRowLastColumn="0"/>
               <w:rPr>
-                <w:rFonts w:ascii="等线" w:eastAsia="等线" w:hAnsi="等线" w:hint="eastAsia"/>
+                <w:rFonts w:ascii="等线" w:eastAsia="等线" w:hAnsi="等线"/>
                 <w:color w:val="000000"/>
               </w:rPr>
             </w:pPr>
@@ -990,7 +983,7 @@
               <w:spacing w:before="0"/>
               <w:jc w:val="center"/>
               <w:rPr>
-                <w:rFonts w:ascii="等线" w:eastAsia="等线" w:hAnsi="等线" w:cs="宋体" w:hint="eastAsia"/>
+                <w:rFonts w:ascii="等线" w:eastAsia="等线" w:hAnsi="等线" w:cs="宋体"/>
                 <w:color w:val="000000"/>
               </w:rPr>
             </w:pPr>
@@ -1015,7 +1008,7 @@
               <w:jc w:val="center"/>
               <w:cnfStyle w:val="000000100000" w:firstRow="0" w:lastRow="0" w:firstColumn="0" w:lastColumn="0" w:oddVBand="0" w:evenVBand="0" w:oddHBand="1" w:evenHBand="0" w:firstRowFirstColumn="0" w:firstRowLastColumn="0" w:lastRowFirstColumn="0" w:lastRowLastColumn="0"/>
               <w:rPr>
-                <w:rFonts w:ascii="等线" w:eastAsia="等线" w:hAnsi="等线" w:cs="宋体" w:hint="eastAsia"/>
+                <w:rFonts w:ascii="等线" w:eastAsia="等线" w:hAnsi="等线" w:cs="宋体"/>
                 <w:color w:val="000000"/>
               </w:rPr>
             </w:pPr>
@@ -1045,7 +1038,7 @@
               <w:spacing w:before="0"/>
               <w:jc w:val="center"/>
               <w:rPr>
-                <w:rFonts w:ascii="等线" w:eastAsia="等线" w:hAnsi="等线" w:cs="宋体" w:hint="eastAsia"/>
+                <w:rFonts w:ascii="等线" w:eastAsia="等线" w:hAnsi="等线" w:cs="宋体"/>
                 <w:color w:val="000000"/>
               </w:rPr>
             </w:pPr>
@@ -1070,7 +1063,7 @@
               <w:jc w:val="center"/>
               <w:cnfStyle w:val="000000000000" w:firstRow="0" w:lastRow="0" w:firstColumn="0" w:lastColumn="0" w:oddVBand="0" w:evenVBand="0" w:oddHBand="0" w:evenHBand="0" w:firstRowFirstColumn="0" w:firstRowLastColumn="0" w:lastRowFirstColumn="0" w:lastRowLastColumn="0"/>
               <w:rPr>
-                <w:rFonts w:ascii="等线" w:eastAsia="等线" w:hAnsi="等线" w:cs="宋体" w:hint="eastAsia"/>
+                <w:rFonts w:ascii="等线" w:eastAsia="等线" w:hAnsi="等线" w:cs="宋体"/>
                 <w:color w:val="000000"/>
               </w:rPr>
             </w:pPr>
@@ -1101,7 +1094,7 @@
               <w:spacing w:before="0"/>
               <w:jc w:val="center"/>
               <w:rPr>
-                <w:rFonts w:ascii="等线" w:eastAsia="等线" w:hAnsi="等线" w:cs="宋体" w:hint="eastAsia"/>
+                <w:rFonts w:ascii="等线" w:eastAsia="等线" w:hAnsi="等线" w:cs="宋体"/>
                 <w:color w:val="000000"/>
               </w:rPr>
             </w:pPr>
@@ -1126,7 +1119,7 @@
               <w:jc w:val="center"/>
               <w:cnfStyle w:val="000000100000" w:firstRow="0" w:lastRow="0" w:firstColumn="0" w:lastColumn="0" w:oddVBand="0" w:evenVBand="0" w:oddHBand="1" w:evenHBand="0" w:firstRowFirstColumn="0" w:firstRowLastColumn="0" w:lastRowFirstColumn="0" w:lastRowLastColumn="0"/>
               <w:rPr>
-                <w:rFonts w:ascii="等线" w:eastAsia="等线" w:hAnsi="等线" w:cs="宋体" w:hint="eastAsia"/>
+                <w:rFonts w:ascii="等线" w:eastAsia="等线" w:hAnsi="等线" w:cs="宋体"/>
                 <w:color w:val="000000"/>
               </w:rPr>
             </w:pPr>
@@ -1156,7 +1149,7 @@
               <w:spacing w:before="0"/>
               <w:jc w:val="center"/>
               <w:rPr>
-                <w:rFonts w:ascii="等线" w:eastAsia="等线" w:hAnsi="等线" w:cs="宋体" w:hint="eastAsia"/>
+                <w:rFonts w:ascii="等线" w:eastAsia="等线" w:hAnsi="等线" w:cs="宋体"/>
                 <w:color w:val="000000"/>
               </w:rPr>
             </w:pPr>
@@ -1181,7 +1174,7 @@
               <w:jc w:val="center"/>
               <w:cnfStyle w:val="000000000000" w:firstRow="0" w:lastRow="0" w:firstColumn="0" w:lastColumn="0" w:oddVBand="0" w:evenVBand="0" w:oddHBand="0" w:evenHBand="0" w:firstRowFirstColumn="0" w:firstRowLastColumn="0" w:lastRowFirstColumn="0" w:lastRowLastColumn="0"/>
               <w:rPr>
-                <w:rFonts w:ascii="等线" w:eastAsia="等线" w:hAnsi="等线" w:cs="宋体" w:hint="eastAsia"/>
+                <w:rFonts w:ascii="等线" w:eastAsia="等线" w:hAnsi="等线" w:cs="宋体"/>
                 <w:color w:val="000000"/>
               </w:rPr>
             </w:pPr>
@@ -1212,7 +1205,7 @@
               <w:spacing w:before="0"/>
               <w:jc w:val="center"/>
               <w:rPr>
-                <w:rFonts w:ascii="等线" w:eastAsia="等线" w:hAnsi="等线" w:cs="宋体" w:hint="eastAsia"/>
+                <w:rFonts w:ascii="等线" w:eastAsia="等线" w:hAnsi="等线" w:cs="宋体"/>
                 <w:color w:val="000000"/>
               </w:rPr>
             </w:pPr>
@@ -1244,7 +1237,7 @@
               <w:jc w:val="center"/>
               <w:cnfStyle w:val="000000100000" w:firstRow="0" w:lastRow="0" w:firstColumn="0" w:lastColumn="0" w:oddVBand="0" w:evenVBand="0" w:oddHBand="1" w:evenHBand="0" w:firstRowFirstColumn="0" w:firstRowLastColumn="0" w:lastRowFirstColumn="0" w:lastRowLastColumn="0"/>
               <w:rPr>
-                <w:rFonts w:ascii="等线" w:eastAsia="等线" w:hAnsi="等线" w:cs="宋体" w:hint="eastAsia"/>
+                <w:rFonts w:ascii="等线" w:eastAsia="等线" w:hAnsi="等线" w:cs="宋体"/>
                 <w:color w:val="000000"/>
               </w:rPr>
             </w:pPr>
@@ -1274,7 +1267,7 @@
               <w:spacing w:before="0"/>
               <w:jc w:val="center"/>
               <w:rPr>
-                <w:rFonts w:ascii="等线" w:eastAsia="等线" w:hAnsi="等线" w:cs="宋体" w:hint="eastAsia"/>
+                <w:rFonts w:ascii="等线" w:eastAsia="等线" w:hAnsi="等线" w:cs="宋体"/>
                 <w:color w:val="000000"/>
               </w:rPr>
             </w:pPr>
@@ -1299,7 +1292,7 @@
               <w:jc w:val="center"/>
               <w:cnfStyle w:val="000000000000" w:firstRow="0" w:lastRow="0" w:firstColumn="0" w:lastColumn="0" w:oddVBand="0" w:evenVBand="0" w:oddHBand="0" w:evenHBand="0" w:firstRowFirstColumn="0" w:firstRowLastColumn="0" w:lastRowFirstColumn="0" w:lastRowLastColumn="0"/>
               <w:rPr>
-                <w:rFonts w:ascii="等线" w:eastAsia="等线" w:hAnsi="等线" w:cs="宋体" w:hint="eastAsia"/>
+                <w:rFonts w:ascii="等线" w:eastAsia="等线" w:hAnsi="等线" w:cs="宋体"/>
                 <w:b/>
                 <w:color w:val="000000"/>
               </w:rPr>
@@ -1332,7 +1325,7 @@
               <w:spacing w:before="0"/>
               <w:jc w:val="center"/>
               <w:rPr>
-                <w:rFonts w:ascii="等线" w:eastAsia="等线" w:hAnsi="等线" w:cs="宋体" w:hint="eastAsia"/>
+                <w:rFonts w:ascii="等线" w:eastAsia="等线" w:hAnsi="等线" w:cs="宋体"/>
                 <w:color w:val="000000"/>
               </w:rPr>
             </w:pPr>
@@ -1357,7 +1350,7 @@
               <w:jc w:val="center"/>
               <w:cnfStyle w:val="000000100000" w:firstRow="0" w:lastRow="0" w:firstColumn="0" w:lastColumn="0" w:oddVBand="0" w:evenVBand="0" w:oddHBand="1" w:evenHBand="0" w:firstRowFirstColumn="0" w:firstRowLastColumn="0" w:lastRowFirstColumn="0" w:lastRowLastColumn="0"/>
               <w:rPr>
-                <w:rFonts w:ascii="等线" w:eastAsia="等线" w:hAnsi="等线" w:cs="宋体" w:hint="eastAsia"/>
+                <w:rFonts w:ascii="等线" w:eastAsia="等线" w:hAnsi="等线" w:cs="宋体"/>
                 <w:color w:val="000000"/>
               </w:rPr>
             </w:pPr>
@@ -1387,7 +1380,7 @@
               <w:spacing w:before="0"/>
               <w:jc w:val="center"/>
               <w:rPr>
-                <w:rFonts w:ascii="等线" w:eastAsia="等线" w:hAnsi="等线" w:cs="宋体" w:hint="eastAsia"/>
+                <w:rFonts w:ascii="等线" w:eastAsia="等线" w:hAnsi="等线" w:cs="宋体"/>
                 <w:color w:val="000000"/>
               </w:rPr>
             </w:pPr>
@@ -1412,7 +1405,7 @@
               <w:jc w:val="center"/>
               <w:cnfStyle w:val="000000000000" w:firstRow="0" w:lastRow="0" w:firstColumn="0" w:lastColumn="0" w:oddVBand="0" w:evenVBand="0" w:oddHBand="0" w:evenHBand="0" w:firstRowFirstColumn="0" w:firstRowLastColumn="0" w:lastRowFirstColumn="0" w:lastRowLastColumn="0"/>
               <w:rPr>
-                <w:rFonts w:ascii="等线" w:eastAsia="等线" w:hAnsi="等线" w:cs="宋体" w:hint="eastAsia"/>
+                <w:rFonts w:ascii="等线" w:eastAsia="等线" w:hAnsi="等线" w:cs="宋体"/>
                 <w:color w:val="000000"/>
               </w:rPr>
             </w:pPr>
@@ -1443,7 +1436,7 @@
               <w:spacing w:before="0"/>
               <w:jc w:val="center"/>
               <w:rPr>
-                <w:rFonts w:ascii="等线" w:eastAsia="等线" w:hAnsi="等线" w:cs="宋体" w:hint="eastAsia"/>
+                <w:rFonts w:ascii="等线" w:eastAsia="等线" w:hAnsi="等线" w:cs="宋体"/>
                 <w:color w:val="000000"/>
               </w:rPr>
             </w:pPr>
@@ -1468,7 +1461,7 @@
               <w:jc w:val="center"/>
               <w:cnfStyle w:val="000000100000" w:firstRow="0" w:lastRow="0" w:firstColumn="0" w:lastColumn="0" w:oddVBand="0" w:evenVBand="0" w:oddHBand="1" w:evenHBand="0" w:firstRowFirstColumn="0" w:firstRowLastColumn="0" w:lastRowFirstColumn="0" w:lastRowLastColumn="0"/>
               <w:rPr>
-                <w:rFonts w:ascii="等线" w:eastAsia="等线" w:hAnsi="等线" w:cs="宋体" w:hint="eastAsia"/>
+                <w:rFonts w:ascii="等线" w:eastAsia="等线" w:hAnsi="等线" w:cs="宋体"/>
                 <w:color w:val="000000"/>
               </w:rPr>
             </w:pPr>
@@ -1498,7 +1491,7 @@
               <w:spacing w:before="0"/>
               <w:jc w:val="center"/>
               <w:rPr>
-                <w:rFonts w:ascii="等线" w:eastAsia="等线" w:hAnsi="等线" w:cs="宋体" w:hint="eastAsia"/>
+                <w:rFonts w:ascii="等线" w:eastAsia="等线" w:hAnsi="等线" w:cs="宋体"/>
                 <w:color w:val="000000"/>
               </w:rPr>
             </w:pPr>
@@ -1523,7 +1516,7 @@
               <w:jc w:val="center"/>
               <w:cnfStyle w:val="000000000000" w:firstRow="0" w:lastRow="0" w:firstColumn="0" w:lastColumn="0" w:oddVBand="0" w:evenVBand="0" w:oddHBand="0" w:evenHBand="0" w:firstRowFirstColumn="0" w:firstRowLastColumn="0" w:lastRowFirstColumn="0" w:lastRowLastColumn="0"/>
               <w:rPr>
-                <w:rFonts w:ascii="等线" w:eastAsia="等线" w:hAnsi="等线" w:cs="宋体" w:hint="eastAsia"/>
+                <w:rFonts w:ascii="等线" w:eastAsia="等线" w:hAnsi="等线" w:cs="宋体"/>
                 <w:color w:val="000000"/>
               </w:rPr>
             </w:pPr>
@@ -1554,7 +1547,7 @@
               <w:spacing w:before="0"/>
               <w:jc w:val="center"/>
               <w:rPr>
-                <w:rFonts w:ascii="等线" w:eastAsia="等线" w:hAnsi="等线" w:cs="宋体" w:hint="eastAsia"/>
+                <w:rFonts w:ascii="等线" w:eastAsia="等线" w:hAnsi="等线" w:cs="宋体"/>
                 <w:color w:val="000000"/>
               </w:rPr>
             </w:pPr>
@@ -1579,7 +1572,7 @@
               <w:jc w:val="center"/>
               <w:cnfStyle w:val="000000100000" w:firstRow="0" w:lastRow="0" w:firstColumn="0" w:lastColumn="0" w:oddVBand="0" w:evenVBand="0" w:oddHBand="1" w:evenHBand="0" w:firstRowFirstColumn="0" w:firstRowLastColumn="0" w:lastRowFirstColumn="0" w:lastRowLastColumn="0"/>
               <w:rPr>
-                <w:rFonts w:ascii="等线" w:eastAsia="等线" w:hAnsi="等线" w:cs="宋体" w:hint="eastAsia"/>
+                <w:rFonts w:ascii="等线" w:eastAsia="等线" w:hAnsi="等线" w:cs="宋体"/>
                 <w:color w:val="000000"/>
               </w:rPr>
             </w:pPr>
@@ -1609,7 +1602,7 @@
               <w:spacing w:before="0"/>
               <w:jc w:val="center"/>
               <w:rPr>
-                <w:rFonts w:ascii="等线" w:eastAsia="等线" w:hAnsi="等线" w:cs="宋体" w:hint="eastAsia"/>
+                <w:rFonts w:ascii="等线" w:eastAsia="等线" w:hAnsi="等线" w:cs="宋体"/>
                 <w:color w:val="000000"/>
               </w:rPr>
             </w:pPr>
@@ -1634,7 +1627,7 @@
               <w:jc w:val="center"/>
               <w:cnfStyle w:val="000000000000" w:firstRow="0" w:lastRow="0" w:firstColumn="0" w:lastColumn="0" w:oddVBand="0" w:evenVBand="0" w:oddHBand="0" w:evenHBand="0" w:firstRowFirstColumn="0" w:firstRowLastColumn="0" w:lastRowFirstColumn="0" w:lastRowLastColumn="0"/>
               <w:rPr>
-                <w:rFonts w:ascii="等线" w:eastAsia="等线" w:hAnsi="等线" w:cs="宋体" w:hint="eastAsia"/>
+                <w:rFonts w:ascii="等线" w:eastAsia="等线" w:hAnsi="等线" w:cs="宋体"/>
                 <w:color w:val="000000"/>
               </w:rPr>
             </w:pPr>
@@ -1665,7 +1658,7 @@
               <w:spacing w:before="0"/>
               <w:jc w:val="center"/>
               <w:rPr>
-                <w:rFonts w:ascii="等线" w:eastAsia="等线" w:hAnsi="等线" w:cs="宋体" w:hint="eastAsia"/>
+                <w:rFonts w:ascii="等线" w:eastAsia="等线" w:hAnsi="等线" w:cs="宋体"/>
                 <w:color w:val="000000"/>
               </w:rPr>
             </w:pPr>
@@ -1690,7 +1683,7 @@
               <w:jc w:val="center"/>
               <w:cnfStyle w:val="000000100000" w:firstRow="0" w:lastRow="0" w:firstColumn="0" w:lastColumn="0" w:oddVBand="0" w:evenVBand="0" w:oddHBand="1" w:evenHBand="0" w:firstRowFirstColumn="0" w:firstRowLastColumn="0" w:lastRowFirstColumn="0" w:lastRowLastColumn="0"/>
               <w:rPr>
-                <w:rFonts w:ascii="等线" w:eastAsia="等线" w:hAnsi="等线" w:cs="宋体" w:hint="eastAsia"/>
+                <w:rFonts w:ascii="等线" w:eastAsia="等线" w:hAnsi="等线" w:cs="宋体"/>
                 <w:color w:val="000000"/>
               </w:rPr>
             </w:pPr>
@@ -1720,7 +1713,7 @@
               <w:spacing w:before="0"/>
               <w:jc w:val="center"/>
               <w:rPr>
-                <w:rFonts w:ascii="等线" w:eastAsia="等线" w:hAnsi="等线" w:cs="宋体" w:hint="eastAsia"/>
+                <w:rFonts w:ascii="等线" w:eastAsia="等线" w:hAnsi="等线" w:cs="宋体"/>
                 <w:color w:val="000000"/>
               </w:rPr>
             </w:pPr>
@@ -1745,7 +1738,7 @@
               <w:jc w:val="center"/>
               <w:cnfStyle w:val="000000000000" w:firstRow="0" w:lastRow="0" w:firstColumn="0" w:lastColumn="0" w:oddVBand="0" w:evenVBand="0" w:oddHBand="0" w:evenHBand="0" w:firstRowFirstColumn="0" w:firstRowLastColumn="0" w:lastRowFirstColumn="0" w:lastRowLastColumn="0"/>
               <w:rPr>
-                <w:rFonts w:ascii="等线" w:eastAsia="等线" w:hAnsi="等线" w:cs="宋体" w:hint="eastAsia"/>
+                <w:rFonts w:ascii="等线" w:eastAsia="等线" w:hAnsi="等线" w:cs="宋体"/>
                 <w:color w:val="000000"/>
               </w:rPr>
             </w:pPr>
@@ -1776,7 +1769,7 @@
               <w:spacing w:before="0"/>
               <w:jc w:val="center"/>
               <w:rPr>
-                <w:rFonts w:ascii="等线" w:eastAsia="等线" w:hAnsi="等线" w:cs="宋体" w:hint="eastAsia"/>
+                <w:rFonts w:ascii="等线" w:eastAsia="等线" w:hAnsi="等线" w:cs="宋体"/>
                 <w:color w:val="000000"/>
               </w:rPr>
             </w:pPr>
@@ -1801,7 +1794,7 @@
               <w:jc w:val="center"/>
               <w:cnfStyle w:val="000000100000" w:firstRow="0" w:lastRow="0" w:firstColumn="0" w:lastColumn="0" w:oddVBand="0" w:evenVBand="0" w:oddHBand="1" w:evenHBand="0" w:firstRowFirstColumn="0" w:firstRowLastColumn="0" w:lastRowFirstColumn="0" w:lastRowLastColumn="0"/>
               <w:rPr>
-                <w:rFonts w:ascii="等线" w:eastAsia="等线" w:hAnsi="等线" w:cs="宋体" w:hint="eastAsia"/>
+                <w:rFonts w:ascii="等线" w:eastAsia="等线" w:hAnsi="等线" w:cs="宋体"/>
                 <w:color w:val="000000"/>
               </w:rPr>
             </w:pPr>
@@ -1831,7 +1824,7 @@
               <w:spacing w:before="0"/>
               <w:jc w:val="center"/>
               <w:rPr>
-                <w:rFonts w:ascii="等线" w:eastAsia="等线" w:hAnsi="等线" w:cs="宋体" w:hint="eastAsia"/>
+                <w:rFonts w:ascii="等线" w:eastAsia="等线" w:hAnsi="等线" w:cs="宋体"/>
                 <w:color w:val="000000"/>
               </w:rPr>
             </w:pPr>
@@ -1863,7 +1856,7 @@
               <w:jc w:val="center"/>
               <w:cnfStyle w:val="000000000000" w:firstRow="0" w:lastRow="0" w:firstColumn="0" w:lastColumn="0" w:oddVBand="0" w:evenVBand="0" w:oddHBand="0" w:evenHBand="0" w:firstRowFirstColumn="0" w:firstRowLastColumn="0" w:lastRowFirstColumn="0" w:lastRowLastColumn="0"/>
               <w:rPr>
-                <w:rFonts w:ascii="等线" w:eastAsia="等线" w:hAnsi="等线" w:cs="宋体" w:hint="eastAsia"/>
+                <w:rFonts w:ascii="等线" w:eastAsia="等线" w:hAnsi="等线" w:cs="宋体"/>
                 <w:color w:val="000000"/>
               </w:rPr>
             </w:pPr>
@@ -1914,9 +1907,6 @@
           <w:p>
             <w:pPr>
               <w:jc w:val="center"/>
-              <w:rPr>
-                <w:rFonts w:hint="eastAsia"/>
-              </w:rPr>
             </w:pPr>
             <w:r>
               <w:rPr>
@@ -2033,7 +2023,7 @@
             <w:pPr>
               <w:jc w:val="center"/>
               <w:rPr>
-                <w:rFonts w:ascii="等线" w:eastAsia="等线" w:hAnsi="等线" w:hint="eastAsia"/>
+                <w:rFonts w:ascii="等线" w:eastAsia="等线" w:hAnsi="等线"/>
                 <w:color w:val="000000"/>
               </w:rPr>
             </w:pPr>
@@ -2055,7 +2045,7 @@
               <w:jc w:val="center"/>
               <w:cnfStyle w:val="000000100000" w:firstRow="0" w:lastRow="0" w:firstColumn="0" w:lastColumn="0" w:oddVBand="0" w:evenVBand="0" w:oddHBand="1" w:evenHBand="0" w:firstRowFirstColumn="0" w:firstRowLastColumn="0" w:lastRowFirstColumn="0" w:lastRowLastColumn="0"/>
               <w:rPr>
-                <w:rFonts w:ascii="等线" w:eastAsia="等线" w:hAnsi="等线" w:hint="eastAsia"/>
+                <w:rFonts w:ascii="等线" w:eastAsia="等线" w:hAnsi="等线"/>
                 <w:color w:val="000000"/>
               </w:rPr>
             </w:pPr>
@@ -2079,7 +2069,7 @@
               <w:jc w:val="center"/>
               <w:cnfStyle w:val="000000100000" w:firstRow="0" w:lastRow="0" w:firstColumn="0" w:lastColumn="0" w:oddVBand="0" w:evenVBand="0" w:oddHBand="1" w:evenHBand="0" w:firstRowFirstColumn="0" w:firstRowLastColumn="0" w:lastRowFirstColumn="0" w:lastRowLastColumn="0"/>
               <w:rPr>
-                <w:rFonts w:ascii="等线" w:eastAsia="等线" w:hAnsi="等线" w:hint="eastAsia"/>
+                <w:rFonts w:ascii="等线" w:eastAsia="等线" w:hAnsi="等线"/>
                 <w:b/>
                 <w:color w:val="000000"/>
               </w:rPr>
@@ -2111,7 +2101,7 @@
             <w:pPr>
               <w:jc w:val="center"/>
               <w:rPr>
-                <w:rFonts w:ascii="等线" w:eastAsia="等线" w:hAnsi="等线" w:hint="eastAsia"/>
+                <w:rFonts w:ascii="等线" w:eastAsia="等线" w:hAnsi="等线"/>
                 <w:color w:val="000000"/>
               </w:rPr>
             </w:pPr>
@@ -2133,7 +2123,7 @@
               <w:jc w:val="center"/>
               <w:cnfStyle w:val="000000000000" w:firstRow="0" w:lastRow="0" w:firstColumn="0" w:lastColumn="0" w:oddVBand="0" w:evenVBand="0" w:oddHBand="0" w:evenHBand="0" w:firstRowFirstColumn="0" w:firstRowLastColumn="0" w:lastRowFirstColumn="0" w:lastRowLastColumn="0"/>
               <w:rPr>
-                <w:rFonts w:ascii="等线" w:eastAsia="等线" w:hAnsi="等线" w:hint="eastAsia"/>
+                <w:rFonts w:ascii="等线" w:eastAsia="等线" w:hAnsi="等线"/>
                 <w:color w:val="000000"/>
               </w:rPr>
             </w:pPr>
@@ -2157,7 +2147,7 @@
               <w:jc w:val="center"/>
               <w:cnfStyle w:val="000000000000" w:firstRow="0" w:lastRow="0" w:firstColumn="0" w:lastColumn="0" w:oddVBand="0" w:evenVBand="0" w:oddHBand="0" w:evenHBand="0" w:firstRowFirstColumn="0" w:firstRowLastColumn="0" w:lastRowFirstColumn="0" w:lastRowLastColumn="0"/>
               <w:rPr>
-                <w:rFonts w:ascii="等线" w:eastAsia="等线" w:hAnsi="等线" w:hint="eastAsia"/>
+                <w:rFonts w:ascii="等线" w:eastAsia="等线" w:hAnsi="等线"/>
                 <w:color w:val="000000"/>
               </w:rPr>
             </w:pPr>
@@ -2188,7 +2178,7 @@
             <w:pPr>
               <w:jc w:val="center"/>
               <w:rPr>
-                <w:rFonts w:ascii="等线" w:eastAsia="等线" w:hAnsi="等线" w:hint="eastAsia"/>
+                <w:rFonts w:ascii="等线" w:eastAsia="等线" w:hAnsi="等线"/>
                 <w:color w:val="000000"/>
               </w:rPr>
             </w:pPr>
@@ -2210,7 +2200,7 @@
               <w:jc w:val="center"/>
               <w:cnfStyle w:val="000000100000" w:firstRow="0" w:lastRow="0" w:firstColumn="0" w:lastColumn="0" w:oddVBand="0" w:evenVBand="0" w:oddHBand="1" w:evenHBand="0" w:firstRowFirstColumn="0" w:firstRowLastColumn="0" w:lastRowFirstColumn="0" w:lastRowLastColumn="0"/>
               <w:rPr>
-                <w:rFonts w:ascii="等线" w:eastAsia="等线" w:hAnsi="等线" w:hint="eastAsia"/>
+                <w:rFonts w:ascii="等线" w:eastAsia="等线" w:hAnsi="等线"/>
                 <w:b/>
                 <w:color w:val="000000"/>
               </w:rPr>
@@ -2236,7 +2226,7 @@
               <w:jc w:val="center"/>
               <w:cnfStyle w:val="000000100000" w:firstRow="0" w:lastRow="0" w:firstColumn="0" w:lastColumn="0" w:oddVBand="0" w:evenVBand="0" w:oddHBand="1" w:evenHBand="0" w:firstRowFirstColumn="0" w:firstRowLastColumn="0" w:lastRowFirstColumn="0" w:lastRowLastColumn="0"/>
               <w:rPr>
-                <w:rFonts w:ascii="等线" w:eastAsia="等线" w:hAnsi="等线" w:hint="eastAsia"/>
+                <w:rFonts w:ascii="等线" w:eastAsia="等线" w:hAnsi="等线"/>
                 <w:color w:val="000000"/>
               </w:rPr>
             </w:pPr>
@@ -2266,7 +2256,7 @@
             <w:pPr>
               <w:jc w:val="center"/>
               <w:rPr>
-                <w:rFonts w:ascii="等线" w:eastAsia="等线" w:hAnsi="等线" w:hint="eastAsia"/>
+                <w:rFonts w:ascii="等线" w:eastAsia="等线" w:hAnsi="等线"/>
                 <w:color w:val="000000"/>
               </w:rPr>
             </w:pPr>
@@ -2288,7 +2278,7 @@
               <w:jc w:val="center"/>
               <w:cnfStyle w:val="000000000000" w:firstRow="0" w:lastRow="0" w:firstColumn="0" w:lastColumn="0" w:oddVBand="0" w:evenVBand="0" w:oddHBand="0" w:evenHBand="0" w:firstRowFirstColumn="0" w:firstRowLastColumn="0" w:lastRowFirstColumn="0" w:lastRowLastColumn="0"/>
               <w:rPr>
-                <w:rFonts w:ascii="等线" w:eastAsia="等线" w:hAnsi="等线" w:hint="eastAsia"/>
+                <w:rFonts w:ascii="等线" w:eastAsia="等线" w:hAnsi="等线"/>
                 <w:color w:val="000000"/>
               </w:rPr>
             </w:pPr>
@@ -2312,7 +2302,7 @@
               <w:jc w:val="center"/>
               <w:cnfStyle w:val="000000000000" w:firstRow="0" w:lastRow="0" w:firstColumn="0" w:lastColumn="0" w:oddVBand="0" w:evenVBand="0" w:oddHBand="0" w:evenHBand="0" w:firstRowFirstColumn="0" w:firstRowLastColumn="0" w:lastRowFirstColumn="0" w:lastRowLastColumn="0"/>
               <w:rPr>
-                <w:rFonts w:ascii="等线" w:eastAsia="等线" w:hAnsi="等线" w:hint="eastAsia"/>
+                <w:rFonts w:ascii="等线" w:eastAsia="等线" w:hAnsi="等线"/>
                 <w:color w:val="000000"/>
               </w:rPr>
             </w:pPr>
@@ -2343,7 +2333,7 @@
             <w:pPr>
               <w:jc w:val="center"/>
               <w:rPr>
-                <w:rFonts w:ascii="等线" w:eastAsia="等线" w:hAnsi="等线" w:hint="eastAsia"/>
+                <w:rFonts w:ascii="等线" w:eastAsia="等线" w:hAnsi="等线"/>
                 <w:color w:val="000000"/>
               </w:rPr>
             </w:pPr>
@@ -2365,7 +2355,7 @@
               <w:jc w:val="center"/>
               <w:cnfStyle w:val="000000100000" w:firstRow="0" w:lastRow="0" w:firstColumn="0" w:lastColumn="0" w:oddVBand="0" w:evenVBand="0" w:oddHBand="1" w:evenHBand="0" w:firstRowFirstColumn="0" w:firstRowLastColumn="0" w:lastRowFirstColumn="0" w:lastRowLastColumn="0"/>
               <w:rPr>
-                <w:rFonts w:ascii="等线" w:eastAsia="等线" w:hAnsi="等线" w:hint="eastAsia"/>
+                <w:rFonts w:ascii="等线" w:eastAsia="等线" w:hAnsi="等线"/>
                 <w:color w:val="000000"/>
               </w:rPr>
             </w:pPr>
@@ -2389,7 +2379,7 @@
               <w:jc w:val="center"/>
               <w:cnfStyle w:val="000000100000" w:firstRow="0" w:lastRow="0" w:firstColumn="0" w:lastColumn="0" w:oddVBand="0" w:evenVBand="0" w:oddHBand="1" w:evenHBand="0" w:firstRowFirstColumn="0" w:firstRowLastColumn="0" w:lastRowFirstColumn="0" w:lastRowLastColumn="0"/>
               <w:rPr>
-                <w:rFonts w:ascii="等线" w:eastAsia="等线" w:hAnsi="等线" w:hint="eastAsia"/>
+                <w:rFonts w:ascii="等线" w:eastAsia="等线" w:hAnsi="等线"/>
                 <w:color w:val="000000"/>
               </w:rPr>
             </w:pPr>
@@ -2419,7 +2409,7 @@
             <w:pPr>
               <w:jc w:val="center"/>
               <w:rPr>
-                <w:rFonts w:ascii="等线" w:eastAsia="等线" w:hAnsi="等线" w:hint="eastAsia"/>
+                <w:rFonts w:ascii="等线" w:eastAsia="等线" w:hAnsi="等线"/>
                 <w:color w:val="000000"/>
               </w:rPr>
             </w:pPr>
@@ -2441,7 +2431,7 @@
               <w:jc w:val="center"/>
               <w:cnfStyle w:val="000000000000" w:firstRow="0" w:lastRow="0" w:firstColumn="0" w:lastColumn="0" w:oddVBand="0" w:evenVBand="0" w:oddHBand="0" w:evenHBand="0" w:firstRowFirstColumn="0" w:firstRowLastColumn="0" w:lastRowFirstColumn="0" w:lastRowLastColumn="0"/>
               <w:rPr>
-                <w:rFonts w:ascii="等线" w:eastAsia="等线" w:hAnsi="等线" w:hint="eastAsia"/>
+                <w:rFonts w:ascii="等线" w:eastAsia="等线" w:hAnsi="等线"/>
                 <w:color w:val="000000"/>
               </w:rPr>
             </w:pPr>
@@ -2465,7 +2455,7 @@
               <w:jc w:val="center"/>
               <w:cnfStyle w:val="000000000000" w:firstRow="0" w:lastRow="0" w:firstColumn="0" w:lastColumn="0" w:oddVBand="0" w:evenVBand="0" w:oddHBand="0" w:evenHBand="0" w:firstRowFirstColumn="0" w:firstRowLastColumn="0" w:lastRowFirstColumn="0" w:lastRowLastColumn="0"/>
               <w:rPr>
-                <w:rFonts w:ascii="等线" w:eastAsia="等线" w:hAnsi="等线" w:hint="eastAsia"/>
+                <w:rFonts w:ascii="等线" w:eastAsia="等线" w:hAnsi="等线"/>
                 <w:color w:val="000000"/>
               </w:rPr>
             </w:pPr>
@@ -2484,7 +2474,7 @@
     <w:p>
       <w:pPr>
         <w:rPr>
-          <w:rFonts w:ascii="Times New Roman" w:eastAsia="Microsoft YaHei UI" w:hAnsi="Times New Roman" w:hint="eastAsia"/>
+          <w:rFonts w:ascii="Times New Roman" w:eastAsia="Microsoft YaHei UI" w:hAnsi="Times New Roman"/>
         </w:rPr>
       </w:pPr>
     </w:p>
@@ -2532,7 +2522,7 @@
         <w:t xml:space="preserve">of samples </w:t>
       </w:r>
       <w:r>
-        <w:t>are 20%, 40%, 60%, 80%, 100%</w:t>
+        <w:t>are 20%, 40%, 60%, 80%</w:t>
       </w:r>
       <w:r>
         <w:t xml:space="preserve">. </w:t>
@@ -2576,18 +2566,54 @@
         <w:t>the first-</w:t>
       </w:r>
       <w:r>
-        <w:t xml:space="preserve">round function inside 5 same size trials.  </w:t>
+        <w:t>round funct</w:t>
+      </w:r>
+      <w:r>
+        <w:t xml:space="preserve">ion inside 5 same size trials.  </w:t>
+      </w:r>
+      <w:r>
+        <w:t xml:space="preserve">In this </w:t>
+      </w:r>
+      <w:r>
+        <w:t xml:space="preserve">section, </w:t>
+      </w:r>
+      <w:r>
+        <w:t xml:space="preserve">figure </w:t>
+      </w:r>
+      <w:r>
+        <w:t xml:space="preserve">include </w:t>
+      </w:r>
+      <w:r>
+        <w:t xml:space="preserve">plots </w:t>
+      </w:r>
+      <w:r>
+        <w:t xml:space="preserve">range from 20% to 80% </w:t>
+      </w:r>
+      <w:r>
+        <w:t xml:space="preserve">of the full </w:t>
+      </w:r>
+      <w:r>
+        <w:t xml:space="preserve">dataset using the hypermeters from the </w:t>
+      </w:r>
+      <w:r>
+        <w:t xml:space="preserve">previous </w:t>
+      </w:r>
+      <w:r>
+        <w:t>section, full</w:t>
+      </w:r>
+      <w:r>
+        <w:t xml:space="preserve"> set figure is not provided for it is identity to plots in part (b)</w:t>
+      </w:r>
+      <w:r>
+        <w:t>.</w:t>
       </w:r>
     </w:p>
     <w:p>
       <w:pPr>
-        <w:rPr>
-          <w:rFonts w:hint="eastAsia"/>
-        </w:rPr>
-      </w:pPr>
-      <w:r>
-        <w:br w:type="page"/>
-      </w:r>
+        <w:jc w:val="center"/>
+      </w:pPr>
+      <w:bookmarkStart w:id="0" w:name="_GoBack"/>
+      <w:bookmarkEnd w:id="0"/>
     </w:p>
     <w:p>
       <w:pPr>
@@ -2596,212 +2622,10 @@
           <w:rFonts w:hint="eastAsia"/>
         </w:rPr>
       </w:pPr>
-      <w:r>
-        <w:rPr>
-          <w:rFonts w:ascii="Times New Roman" w:eastAsia="Microsoft YaHei UI" w:hAnsi="Times New Roman"/>
-          <w:noProof/>
-        </w:rPr>
-        <w:lastRenderedPageBreak/>
-        <w:drawing>
-          <wp:inline distT="0" distB="0" distL="0" distR="0" wp14:anchorId="157546FE" wp14:editId="4F3129BB">
-            <wp:extent cx="2437200" cy="1828800"/>
-            <wp:effectExtent l="0" t="0" r="1270" b="0"/>
-            <wp:docPr id="9" name="图片 9"/>
-            <wp:cNvGraphicFramePr>
-              <a:graphicFrameLocks xmlns:a="http://schemas.openxmlformats.org/drawingml/2006/main" noChangeAspect="1"/>
-            </wp:cNvGraphicFramePr>
-            <a:graphic xmlns:a="http://schemas.openxmlformats.org/drawingml/2006/main">
-              <a:graphicData uri="http://schemas.openxmlformats.org/drawingml/2006/picture">
-                <pic:pic xmlns:pic="http://schemas.openxmlformats.org/drawingml/2006/picture">
-                  <pic:nvPicPr>
-                    <pic:cNvPr id="9" name="Least Square Regression subset 0.2.jpg"/>
-                    <pic:cNvPicPr/>
-                  </pic:nvPicPr>
-                  <pic:blipFill>
-                    <a:blip r:embed="rId15" cstate="print">
-                      <a:extLst>
-                        <a:ext uri="{28A0092B-C50C-407E-A947-70E740481C1C}">
-                          <a14:useLocalDpi xmlns:a14="http://schemas.microsoft.com/office/drawing/2010/main" val="0"/>
-                        </a:ext>
-                      </a:extLst>
-                    </a:blip>
-                    <a:stretch>
-                      <a:fillRect/>
-                    </a:stretch>
-                  </pic:blipFill>
-                  <pic:spPr>
-                    <a:xfrm>
-                      <a:off x="0" y="0"/>
-                      <a:ext cx="2437200" cy="1828800"/>
-                    </a:xfrm>
-                    <a:prstGeom prst="rect">
-                      <a:avLst/>
-                    </a:prstGeom>
-                  </pic:spPr>
-                </pic:pic>
-              </a:graphicData>
-            </a:graphic>
-          </wp:inline>
-        </w:drawing>
-      </w:r>
-      <w:r>
-        <w:rPr>
-          <w:rFonts w:ascii="Times New Roman" w:eastAsia="Microsoft YaHei UI" w:hAnsi="Times New Roman"/>
-          <w:noProof/>
-        </w:rPr>
-        <w:drawing>
-          <wp:inline distT="0" distB="0" distL="0" distR="0" wp14:anchorId="44684480" wp14:editId="6F18BC69">
-            <wp:extent cx="2437200" cy="1828800"/>
-            <wp:effectExtent l="0" t="0" r="1270" b="0"/>
-            <wp:docPr id="10" name="图片 10"/>
-            <wp:cNvGraphicFramePr>
-              <a:graphicFrameLocks xmlns:a="http://schemas.openxmlformats.org/drawingml/2006/main" noChangeAspect="1"/>
-            </wp:cNvGraphicFramePr>
-            <a:graphic xmlns:a="http://schemas.openxmlformats.org/drawingml/2006/main">
-              <a:graphicData uri="http://schemas.openxmlformats.org/drawingml/2006/picture">
-                <pic:pic xmlns:pic="http://schemas.openxmlformats.org/drawingml/2006/picture">
-                  <pic:nvPicPr>
-                    <pic:cNvPr id="10" name="Least Square Regression subset 0.4.jpg"/>
-                    <pic:cNvPicPr/>
-                  </pic:nvPicPr>
-                  <pic:blipFill>
-                    <a:blip r:embed="rId16" cstate="print">
-                      <a:extLst>
-                        <a:ext uri="{28A0092B-C50C-407E-A947-70E740481C1C}">
-                          <a14:useLocalDpi xmlns:a14="http://schemas.microsoft.com/office/drawing/2010/main" val="0"/>
-                        </a:ext>
-                      </a:extLst>
-                    </a:blip>
-                    <a:stretch>
-                      <a:fillRect/>
-                    </a:stretch>
-                  </pic:blipFill>
-                  <pic:spPr>
-                    <a:xfrm>
-                      <a:off x="0" y="0"/>
-                      <a:ext cx="2437200" cy="1828800"/>
-                    </a:xfrm>
-                    <a:prstGeom prst="rect">
-                      <a:avLst/>
-                    </a:prstGeom>
-                  </pic:spPr>
-                </pic:pic>
-              </a:graphicData>
-            </a:graphic>
-          </wp:inline>
-        </w:drawing>
-      </w:r>
-    </w:p>
-    <w:p>
-      <w:pPr>
-        <w:tabs>
-          <w:tab w:val="left" w:pos="7160"/>
-        </w:tabs>
-        <w:jc w:val="center"/>
-        <w:rPr>
-          <w:rFonts w:ascii="Times New Roman" w:eastAsia="Microsoft YaHei UI" w:hAnsi="Times New Roman"/>
-        </w:rPr>
-      </w:pPr>
-      <w:r>
-        <w:rPr>
-          <w:rFonts w:ascii="Times New Roman" w:eastAsia="Microsoft YaHei UI" w:hAnsi="Times New Roman"/>
-          <w:noProof/>
-        </w:rPr>
-        <w:drawing>
-          <wp:inline distT="0" distB="0" distL="0" distR="0">
-            <wp:extent cx="2437200" cy="1828800"/>
-            <wp:effectExtent l="0" t="0" r="1270" b="0"/>
-            <wp:docPr id="11" name="图片 11"/>
-            <wp:cNvGraphicFramePr>
-              <a:graphicFrameLocks xmlns:a="http://schemas.openxmlformats.org/drawingml/2006/main" noChangeAspect="1"/>
-            </wp:cNvGraphicFramePr>
-            <a:graphic xmlns:a="http://schemas.openxmlformats.org/drawingml/2006/main">
-              <a:graphicData uri="http://schemas.openxmlformats.org/drawingml/2006/picture">
-                <pic:pic xmlns:pic="http://schemas.openxmlformats.org/drawingml/2006/picture">
-                  <pic:nvPicPr>
-                    <pic:cNvPr id="11" name="Least Square Regression subset 0.6.jpg"/>
-                    <pic:cNvPicPr/>
-                  </pic:nvPicPr>
-                  <pic:blipFill>
-                    <a:blip r:embed="rId17" cstate="print">
-                      <a:extLst>
-                        <a:ext uri="{28A0092B-C50C-407E-A947-70E740481C1C}">
-                          <a14:useLocalDpi xmlns:a14="http://schemas.microsoft.com/office/drawing/2010/main" val="0"/>
-                        </a:ext>
-                      </a:extLst>
-                    </a:blip>
-                    <a:stretch>
-                      <a:fillRect/>
-                    </a:stretch>
-                  </pic:blipFill>
-                  <pic:spPr>
-                    <a:xfrm>
-                      <a:off x="0" y="0"/>
-                      <a:ext cx="2437200" cy="1828800"/>
-                    </a:xfrm>
-                    <a:prstGeom prst="rect">
-                      <a:avLst/>
-                    </a:prstGeom>
-                  </pic:spPr>
-                </pic:pic>
-              </a:graphicData>
-            </a:graphic>
-          </wp:inline>
-        </w:drawing>
-      </w:r>
-      <w:r>
-        <w:rPr>
-          <w:rFonts w:ascii="Times New Roman" w:eastAsia="Microsoft YaHei UI" w:hAnsi="Times New Roman"/>
-          <w:noProof/>
-        </w:rPr>
-        <w:drawing>
-          <wp:inline distT="0" distB="0" distL="0" distR="0">
-            <wp:extent cx="2437200" cy="1828800"/>
-            <wp:effectExtent l="0" t="0" r="1270" b="0"/>
-            <wp:docPr id="12" name="图片 12"/>
-            <wp:cNvGraphicFramePr>
-              <a:graphicFrameLocks xmlns:a="http://schemas.openxmlformats.org/drawingml/2006/main" noChangeAspect="1"/>
-            </wp:cNvGraphicFramePr>
-            <a:graphic xmlns:a="http://schemas.openxmlformats.org/drawingml/2006/main">
-              <a:graphicData uri="http://schemas.openxmlformats.org/drawingml/2006/picture">
-                <pic:pic xmlns:pic="http://schemas.openxmlformats.org/drawingml/2006/picture">
-                  <pic:nvPicPr>
-                    <pic:cNvPr id="12" name="Least Square Regression subset 0.8.jpg"/>
-                    <pic:cNvPicPr/>
-                  </pic:nvPicPr>
-                  <pic:blipFill>
-                    <a:blip r:embed="rId18" cstate="print">
-                      <a:extLst>
-                        <a:ext uri="{28A0092B-C50C-407E-A947-70E740481C1C}">
-                          <a14:useLocalDpi xmlns:a14="http://schemas.microsoft.com/office/drawing/2010/main" val="0"/>
-                        </a:ext>
-                      </a:extLst>
-                    </a:blip>
-                    <a:stretch>
-                      <a:fillRect/>
-                    </a:stretch>
-                  </pic:blipFill>
-                  <pic:spPr>
-                    <a:xfrm>
-                      <a:off x="0" y="0"/>
-                      <a:ext cx="2437200" cy="1828800"/>
-                    </a:xfrm>
-                    <a:prstGeom prst="rect">
-                      <a:avLst/>
-                    </a:prstGeom>
-                  </pic:spPr>
-                </pic:pic>
-              </a:graphicData>
-            </a:graphic>
-          </wp:inline>
-        </w:drawing>
-      </w:r>
-      <w:bookmarkStart w:id="0" w:name="_GoBack"/>
-      <w:bookmarkEnd w:id="0"/>
     </w:p>
     <w:sectPr>
-      <w:headerReference w:type="default" r:id="rId19"/>
-      <w:headerReference w:type="first" r:id="rId20"/>
+      <w:headerReference w:type="default" r:id="rId15"/>
+      <w:headerReference w:type="first" r:id="rId16"/>
       <w:pgSz w:w="11906" w:h="16838" w:code="9"/>
       <w:pgMar w:top="1440" w:right="1440" w:bottom="1440" w:left="1440" w:header="720" w:footer="720" w:gutter="0"/>
       <w:cols w:space="720"/>
@@ -2923,7 +2747,7 @@
         <w:noProof/>
         <w:lang w:val="zh-CN" w:bidi="zh-CN"/>
       </w:rPr>
-      <w:t>3</w:t>
+      <w:t>2</w:t>
     </w:r>
     <w:r>
       <w:rPr>
@@ -4239,6 +4063,7 @@
     <w:lsdException w:name="HTML Sample" w:semiHidden="1" w:unhideWhenUsed="1"/>
     <w:lsdException w:name="HTML Typewriter" w:semiHidden="1" w:unhideWhenUsed="1"/>
     <w:lsdException w:name="HTML Variable" w:semiHidden="1" w:unhideWhenUsed="1"/>
+    <w:lsdException w:name="Normal Table" w:semiHidden="1" w:unhideWhenUsed="1"/>
     <w:lsdException w:name="annotation subject" w:semiHidden="1" w:unhideWhenUsed="1"/>
     <w:lsdException w:name="No List" w:semiHidden="1" w:unhideWhenUsed="1"/>
     <w:lsdException w:name="Outline List 1" w:semiHidden="1" w:unhideWhenUsed="1"/>
@@ -4285,8 +4110,10 @@
     <w:lsdException w:name="Table Subtle 2" w:semiHidden="1" w:unhideWhenUsed="1"/>
     <w:lsdException w:name="Table Web 1" w:semiHidden="1" w:unhideWhenUsed="1"/>
     <w:lsdException w:name="Table Web 2" w:semiHidden="1" w:unhideWhenUsed="1"/>
+    <w:lsdException w:name="Table Web 3" w:semiHidden="1" w:unhideWhenUsed="1"/>
     <w:lsdException w:name="Balloon Text" w:semiHidden="1" w:unhideWhenUsed="1"/>
     <w:lsdException w:name="Table Grid" w:uiPriority="39"/>
+    <w:lsdException w:name="Table Theme" w:semiHidden="1" w:unhideWhenUsed="1"/>
     <w:lsdException w:name="Placeholder Text" w:semiHidden="1"/>
     <w:lsdException w:name="No Spacing" w:uiPriority="1" w:qFormat="1"/>
     <w:lsdException w:name="Light Shading" w:uiPriority="60"/>
@@ -6665,7 +6492,7 @@
     <w:charset w:val="00"/>
     <w:family w:val="roman"/>
     <w:pitch w:val="variable"/>
-    <w:sig w:usb0="E0002AFF" w:usb1="C0007843" w:usb2="00000009" w:usb3="00000000" w:csb0="000001FF" w:csb1="00000000"/>
+    <w:sig w:usb0="E0002EFF" w:usb1="C000785B" w:usb2="00000009" w:usb3="00000000" w:csb0="000001FF" w:csb1="00000000"/>
   </w:font>
   <w:font w:name="宋体">
     <w:altName w:val="SimSun"/>
@@ -6748,6 +6575,9 @@
   </w:compat>
   <w:rsids>
     <w:rsidRoot w:val="00BA22F0"/>
+    <w:rsid w:val="004566E7"/>
+    <w:rsid w:val="006520FD"/>
+    <w:rsid w:val="00B927CE"/>
     <w:rsid w:val="00BA22F0"/>
   </w:rsids>
   <m:mathPr>
@@ -7659,7 +7489,7 @@
 </file>
 
 <file path=customXml/itemProps2.xml><?xml version="1.0" encoding="utf-8"?>
-<ds:datastoreItem xmlns:ds="http://schemas.openxmlformats.org/officeDocument/2006/customXml" ds:itemID="{A0AC48A6-6A40-4101-BDC3-F3ECC64A6CB2}">
+<ds:datastoreItem xmlns:ds="http://schemas.openxmlformats.org/officeDocument/2006/customXml" ds:itemID="{4484E604-AFC6-481C-BE1A-FD1BDBEC5771}">
   <ds:schemaRefs>
     <ds:schemaRef ds:uri="http://schemas.openxmlformats.org/officeDocument/2006/bibliography"/>
   </ds:schemaRefs>

</xml_diff>

<commit_message>
Add mse of outlier exp
</commit_message>
<xml_diff>
--- a/PA-1/report/PA-1.docx
+++ b/PA-1/report/PA-1.docx
@@ -535,15 +535,7 @@
         <w:t xml:space="preserve"> package </w:t>
       </w:r>
       <w:r>
-        <w:t>‘</w:t>
-      </w:r>
-      <w:proofErr w:type="spellStart"/>
-      <w:r>
-        <w:t>cvxopt</w:t>
-      </w:r>
-      <w:proofErr w:type="spellEnd"/>
-      <w:r>
-        <w:t>’</w:t>
+        <w:t>‘cvxopt’</w:t>
       </w:r>
       <w:r>
         <w:t>.</w:t>
@@ -2554,15 +2546,7 @@
         <w:t>.</w:t>
       </w:r>
       <w:r>
-        <w:t xml:space="preserve"> The sampling function comes from python package ‘</w:t>
-      </w:r>
-      <w:proofErr w:type="spellStart"/>
-      <w:r>
-        <w:t>scikit</w:t>
-      </w:r>
-      <w:proofErr w:type="spellEnd"/>
-      <w:r>
-        <w:t>-learn’</w:t>
+        <w:t xml:space="preserve"> The sampling function comes from python package ‘scikit-learn’</w:t>
       </w:r>
       <w:r>
         <w:t xml:space="preserve">. On the other hand, we only plot </w:t>
@@ -2574,7 +2558,13 @@
         <w:t>round funct</w:t>
       </w:r>
       <w:r>
-        <w:t xml:space="preserve">ion inside 5 same size trials.  </w:t>
+        <w:t xml:space="preserve">ion inside </w:t>
+      </w:r>
+      <w:r>
+        <w:t xml:space="preserve">10 </w:t>
+      </w:r>
+      <w:r>
+        <w:t xml:space="preserve">same size trials.  </w:t>
       </w:r>
       <w:r>
         <w:t xml:space="preserve">In this </w:t>
@@ -2583,7 +2573,13 @@
         <w:t xml:space="preserve">section, </w:t>
       </w:r>
       <w:r>
-        <w:t xml:space="preserve">figure </w:t>
+        <w:t>figure</w:t>
+      </w:r>
+      <w:r>
+        <w:t xml:space="preserve"> 2</w:t>
+      </w:r>
+      <w:r>
+        <w:t xml:space="preserve"> </w:t>
       </w:r>
       <w:r>
         <w:t xml:space="preserve">include </w:t>
@@ -2622,21 +2618,111 @@
         <w:rPr>
           <w:noProof/>
         </w:rPr>
-        <w:t xml:space="preserve"> </w:t>
-      </w:r>
-    </w:p>
-    <w:p>
-      <w:pPr>
+        <w:t xml:space="preserve"> C</w:t>
+      </w:r>
+      <w:r>
         <w:rPr>
           <w:noProof/>
         </w:rPr>
-      </w:pPr>
+        <w:t>urves in different colors are prediction function</w:t>
+      </w:r>
+      <w:r>
+        <w:rPr>
+          <w:noProof/>
+        </w:rPr>
+        <w:t>s</w:t>
+      </w:r>
+      <w:r>
+        <w:rPr>
+          <w:noProof/>
+        </w:rPr>
+        <w:t xml:space="preserve"> leanrned form different size</w:t>
+      </w:r>
+      <w:r>
+        <w:rPr>
+          <w:noProof/>
+        </w:rPr>
+        <w:t>s</w:t>
+      </w:r>
+      <w:r>
+        <w:rPr>
+          <w:noProof/>
+        </w:rPr>
+        <w:t xml:space="preserve"> of subset.</w:t>
+      </w:r>
+      <w:r>
+        <w:rPr>
+          <w:rFonts w:hint="eastAsia"/>
+          <w:noProof/>
+        </w:rPr>
+        <w:t xml:space="preserve"> </w:t>
+      </w:r>
       <w:r>
         <w:rPr>
           <w:noProof/>
         </w:rPr>
         <w:t xml:space="preserve">Figure </w:t>
       </w:r>
+      <w:r>
+        <w:rPr>
+          <w:noProof/>
+        </w:rPr>
+        <w:t xml:space="preserve">3 are leraing curves indicate </w:t>
+      </w:r>
+      <w:r>
+        <w:rPr>
+          <w:noProof/>
+        </w:rPr>
+        <w:t>relation</w:t>
+      </w:r>
+      <w:r>
+        <w:rPr>
+          <w:noProof/>
+        </w:rPr>
+        <w:t>s</w:t>
+      </w:r>
+      <w:r>
+        <w:rPr>
+          <w:noProof/>
+        </w:rPr>
+        <w:t xml:space="preserve"> between </w:t>
+      </w:r>
+      <w:r>
+        <w:rPr>
+          <w:noProof/>
+        </w:rPr>
+        <w:t>mean square erro</w:t>
+      </w:r>
+      <w:r>
+        <w:rPr>
+          <w:noProof/>
+        </w:rPr>
+        <w:t>r</w:t>
+      </w:r>
+      <w:r>
+        <w:rPr>
+          <w:noProof/>
+        </w:rPr>
+        <w:t>s and size of subs</w:t>
+      </w:r>
+      <w:r>
+        <w:rPr>
+          <w:noProof/>
+        </w:rPr>
+        <w:t>e</w:t>
+      </w:r>
+      <w:r>
+        <w:rPr>
+          <w:noProof/>
+        </w:rPr>
+        <w:t>t.</w:t>
+      </w:r>
+      <w:r>
+        <w:rPr>
+          <w:noProof/>
+        </w:rPr>
+        <w:t xml:space="preserve"> Range of y aixs is fixed, the part of curve with y value larger than 50 will not be displayed. </w:t>
+      </w:r>
     </w:p>
     <w:p>
       <w:pPr>
@@ -2647,7 +2733,7 @@
           <w:noProof/>
         </w:rPr>
         <w:drawing>
-          <wp:inline distT="0" distB="0" distL="0" distR="0" wp14:anchorId="3E4232AA" wp14:editId="0C9E78E1">
+          <wp:inline distT="0" distB="0" distL="0" distR="0" wp14:anchorId="43EE9B91" wp14:editId="33D2E829">
             <wp:extent cx="2437200" cy="1828800"/>
             <wp:effectExtent l="0" t="0" r="1270" b="0"/>
             <wp:docPr id="28" name="图片 28"/>
@@ -2737,6 +2823,7 @@
     </w:p>
     <w:p>
       <w:pPr>
+        <w:keepNext/>
         <w:jc w:val="center"/>
       </w:pPr>
       <w:r>
@@ -2745,7 +2832,7 @@
         </w:rPr>
         <w:lastRenderedPageBreak/>
         <w:drawing>
-          <wp:inline distT="0" distB="0" distL="0" distR="0" wp14:anchorId="1E40EEF7" wp14:editId="3C1C499B">
+          <wp:inline distT="0" distB="0" distL="0" distR="0" wp14:anchorId="71FB5BD4" wp14:editId="52FED305">
             <wp:extent cx="2437200" cy="1828800"/>
             <wp:effectExtent l="0" t="0" r="1270" b="0"/>
             <wp:docPr id="26" name="图片 26"/>
@@ -2791,7 +2878,7 @@
           <w:noProof/>
         </w:rPr>
         <w:drawing>
-          <wp:inline distT="0" distB="0" distL="0" distR="0" wp14:anchorId="3A2ED793" wp14:editId="3210FDF7">
+          <wp:inline distT="0" distB="0" distL="0" distR="0" wp14:anchorId="14F23C2A" wp14:editId="2BFAC677">
             <wp:extent cx="2437200" cy="1828800"/>
             <wp:effectExtent l="0" t="0" r="1270" b="0"/>
             <wp:docPr id="25" name="图片 25"/>
@@ -2837,7 +2924,7 @@
           <w:noProof/>
         </w:rPr>
         <w:drawing>
-          <wp:inline distT="0" distB="0" distL="0" distR="0" wp14:anchorId="530DB064" wp14:editId="4F34C199">
+          <wp:inline distT="0" distB="0" distL="0" distR="0" wp14:anchorId="4E9C8757" wp14:editId="6600F2B7">
             <wp:extent cx="2437200" cy="1828800"/>
             <wp:effectExtent l="0" t="0" r="1270" b="0"/>
             <wp:docPr id="24" name="图片 24"/>
@@ -2877,6 +2964,104 @@
             </a:graphic>
           </wp:inline>
         </w:drawing>
+      </w:r>
+    </w:p>
+    <w:p>
+      <w:pPr>
+        <w:pStyle w:val="af2"/>
+        <w:jc w:val="center"/>
+      </w:pPr>
+      <w:r>
+        <w:t xml:space="preserve">Figure </w:t>
+      </w:r>
+      <w:fldSimple w:instr=" SEQ Figure \* ARABIC ">
+        <w:r>
+          <w:rPr>
+            <w:noProof/>
+          </w:rPr>
+          <w:t>2</w:t>
+        </w:r>
+      </w:fldSimple>
+      <w:r>
+        <w:t xml:space="preserve"> Prediction functions and true functions of different regression methods</w:t>
+      </w:r>
+    </w:p>
+    <w:p>
+      <w:pPr>
+        <w:rPr>
+          <w:rFonts w:hint="eastAsia"/>
+        </w:rPr>
+      </w:pPr>
+      <w:r>
+        <w:t xml:space="preserve">From two set of figures, we can be inferred that </w:t>
+      </w:r>
+      <w:r>
+        <w:t xml:space="preserve">RLS and BR have better regression performances when the dataset is small, for they have </w:t>
+      </w:r>
+      <w:r>
+        <w:t>intuitively ‘closer’ line in the prediction function plot</w:t>
+      </w:r>
+      <w:r>
+        <w:t>s</w:t>
+      </w:r>
+      <w:r>
+        <w:t xml:space="preserve"> and much smaller MSE indicated by the learning curve</w:t>
+      </w:r>
+      <w:r>
+        <w:t>s</w:t>
+      </w:r>
+      <w:r>
+        <w:t>.</w:t>
+      </w:r>
+      <w:r>
+        <w:t xml:space="preserve"> Besides, though LASSO have an MSE</w:t>
+      </w:r>
+      <w:r>
+        <w:t xml:space="preserve"> excess</w:t>
+      </w:r>
+      <w:r>
+        <w:t>es</w:t>
+      </w:r>
+      <w:r>
+        <w:t xml:space="preserve"> </w:t>
+      </w:r>
+      <w:r>
+        <w:t xml:space="preserve">the limit of </w:t>
+      </w:r>
+      <w:r>
+        <w:t xml:space="preserve">50 when we train the model using 20% of data, it is much better than LS and RR whose MSE are around 500 and 600 </w:t>
+      </w:r>
+      <w:r>
+        <w:t>respectively</w:t>
+      </w:r>
+      <w:r>
+        <w:t xml:space="preserve">. </w:t>
+      </w:r>
+      <w:r>
+        <w:t xml:space="preserve">This experiment may </w:t>
+      </w:r>
+      <w:r>
+        <w:t>indicate</w:t>
+      </w:r>
+      <w:r>
+        <w:t xml:space="preserve"> that RLS</w:t>
+      </w:r>
+      <w:r>
+        <w:t>,</w:t>
+      </w:r>
+      <w:r>
+        <w:t xml:space="preserve"> LASSO </w:t>
+      </w:r>
+      <w:r>
+        <w:t>and BR have better</w:t>
+      </w:r>
+      <w:r>
+        <w:t xml:space="preserve"> resistances against overfitting</w:t>
+      </w:r>
+      <w:bookmarkStart w:id="0" w:name="_GoBack"/>
+      <w:bookmarkEnd w:id="0"/>
+      <w:r>
+        <w:t xml:space="preserve"> </w:t>
       </w:r>
     </w:p>
     <w:p>
@@ -3072,7 +3257,6 @@
       <w:pPr>
         <w:jc w:val="center"/>
       </w:pPr>
-      <w:bookmarkStart w:id="0" w:name="_GoBack"/>
       <w:r>
         <w:rPr>
           <w:noProof/>
@@ -3120,7 +3304,6 @@
           </wp:inline>
         </w:drawing>
       </w:r>
-      <w:bookmarkEnd w:id="0"/>
     </w:p>
     <w:sectPr>
       <w:headerReference w:type="default" r:id="rId25"/>
@@ -3246,7 +3429,7 @@
         <w:noProof/>
         <w:lang w:val="zh-CN" w:bidi="zh-CN"/>
       </w:rPr>
-      <w:t>4</w:t>
+      <w:t>3</w:t>
     </w:r>
     <w:r>
       <w:rPr>
@@ -6988,7 +7171,7 @@
     <w:charset w:val="00"/>
     <w:family w:val="roman"/>
     <w:pitch w:val="variable"/>
-    <w:sig w:usb0="E0002EFF" w:usb1="C000785B" w:usb2="00000009" w:usb3="00000000" w:csb0="000001FF" w:csb1="00000000"/>
+    <w:sig w:usb0="E0002AFF" w:usb1="C0007843" w:usb2="00000009" w:usb3="00000000" w:csb0="000001FF" w:csb1="00000000"/>
   </w:font>
   <w:font w:name="宋体">
     <w:altName w:val="SimSun"/>
@@ -7075,8 +7258,8 @@
     <w:rsid w:val="00506D24"/>
     <w:rsid w:val="006520FD"/>
     <w:rsid w:val="008764E1"/>
-    <w:rsid w:val="0089009A"/>
     <w:rsid w:val="00BA22F0"/>
+    <w:rsid w:val="00C12BC3"/>
   </w:rsids>
   <m:mathPr>
     <m:mathFont m:val="Cambria Math"/>
@@ -7960,6 +8143,24 @@
 </a:theme>
 </file>
 
+<file path=word/webextensions/taskpanes.xml><?xml version="1.0" encoding="utf-8"?>
+<wetp:taskpanes xmlns:wetp="http://schemas.microsoft.com/office/webextensions/taskpanes/2010/11">
+  <wetp:taskpane dockstate="right" visibility="0" width="350" row="3">
+    <wetp:webextensionref xmlns:r="http://schemas.openxmlformats.org/officeDocument/2006/relationships" r:id="rId1"/>
+  </wetp:taskpane>
+</wetp:taskpanes>
+</file>
+
+<file path=word/webextensions/webextension1.xml><?xml version="1.0" encoding="utf-8"?>
+<we:webextension xmlns:we="http://schemas.microsoft.com/office/webextensions/webextension/2010/11" id="{3E88EE04-8B29-419C-919A-7448CE2F262B}">
+  <we:reference id="4f5fc3d5-136b-4c76-b40a-6b26653cd4f1" version="1.2.0.0" store="EnglishAssistanceProvider" storeType="Registry"/>
+  <we:alternateReferences/>
+  <we:properties/>
+  <we:bindings/>
+  <we:snapshot xmlns:r="http://schemas.openxmlformats.org/officeDocument/2006/relationships"/>
+</we:webextension>
+</file>
+
 <file path=customXml/item1.xml><?xml version="1.0" encoding="utf-8"?>
 <CoverPageProperties xmlns="http://schemas.microsoft.com/office/2006/coverPageProps">
   <PublishDate/>
@@ -7984,7 +8185,7 @@
 </file>
 
 <file path=customXml/itemProps2.xml><?xml version="1.0" encoding="utf-8"?>
-<ds:datastoreItem xmlns:ds="http://schemas.openxmlformats.org/officeDocument/2006/customXml" ds:itemID="{12358383-9FD5-4E5B-89DD-FDE27B644FEF}">
+<ds:datastoreItem xmlns:ds="http://schemas.openxmlformats.org/officeDocument/2006/customXml" ds:itemID="{DBEE79F4-060F-44A0-B31D-86F8B5399CE4}">
   <ds:schemaRefs>
     <ds:schemaRef ds:uri="http://schemas.openxmlformats.org/officeDocument/2006/bibliography"/>
   </ds:schemaRefs>

</xml_diff>